<commit_message>
Adding conclusion to word doc
</commit_message>
<xml_diff>
--- a/finalProject.docx
+++ b/finalProject.docx
@@ -143,10 +143,7 @@
         </w:numPr>
       </w:pPr>
       <w:r>
-        <w:t xml:space="preserve"> </w:t>
-      </w:r>
-      <w:r>
-        <w:t>Finding the best Mid-Fielders</w:t>
+        <w:t xml:space="preserve"> Finding the best Mid-Fielders</w:t>
       </w:r>
     </w:p>
     <w:p>
@@ -528,18 +525,18 @@
         <w:t xml:space="preserve"> start with the analysis part.</w:t>
       </w:r>
       <w:r>
+        <w:t xml:space="preserve"> I will start by plotting a simple plot </w:t>
+      </w:r>
+      <w:proofErr w:type="gramStart"/>
+      <w:r>
+        <w:t xml:space="preserve">which </w:t>
+      </w:r>
+      <w:r>
+        <w:t>.</w:t>
+      </w:r>
+      <w:proofErr w:type="gramEnd"/>
+      <w:r>
         <w:t xml:space="preserve"> </w:t>
-      </w:r>
-      <w:proofErr w:type="gramStart"/>
-      <w:r>
-        <w:t>I</w:t>
-      </w:r>
-      <w:proofErr w:type="gramEnd"/>
-      <w:r>
-        <w:t xml:space="preserve"> will start by plotting a simple plot which </w:t>
-      </w:r>
-      <w:r>
-        <w:t xml:space="preserve">. </w:t>
       </w:r>
       <w:r>
         <w:t xml:space="preserve">shows us the </w:t>
@@ -1765,7 +1762,15 @@
         <w:t xml:space="preserve">Based on our analysis, we can confirm that </w:t>
       </w:r>
       <w:r>
-        <w:t>Ronaldo is the best Left Wing Attacker for World Cup 2018</w:t>
+        <w:t xml:space="preserve">Ronaldo is the best </w:t>
+      </w:r>
+      <w:proofErr w:type="gramStart"/>
+      <w:r>
+        <w:t>Left Wing</w:t>
+      </w:r>
+      <w:proofErr w:type="gramEnd"/>
+      <w:r>
+        <w:t xml:space="preserve"> Attacker for World Cup 2018</w:t>
       </w:r>
       <w:r>
         <w:t>, L</w:t>
@@ -1787,6 +1792,17 @@
       </w:r>
       <w:r>
         <w:t xml:space="preserve">. </w:t>
+      </w:r>
+    </w:p>
+    <w:p/>
+    <w:p>
+      <w:r>
+        <w:t>Conclusion:</w:t>
+      </w:r>
+    </w:p>
+    <w:p>
+      <w:r>
+        <w:t xml:space="preserve">I was able to answer all the questions which I stated in my problem statements. I did make the predictions for the best 11 players in the 2018 world cup. During my analysis, I realized that I had way too much data, more than what was needed so I removed the unwanted data. Also, I realized that the data had players who didn’t participate in the world cup, during my prediction I wasn’t able to determine if a player played in the world cup. Overall it was a good prediction. </w:t>
       </w:r>
     </w:p>
     <w:sectPr>

</xml_diff>